<commit_message>
minor change in documentation
</commit_message>
<xml_diff>
--- a/ACproject2/Specification/AC_Documentation.docx
+++ b/ACproject2/Specification/AC_Documentation.docx
@@ -1702,7 +1702,7 @@
         <w:rPr>
           <w:noProof/>
         </w:rPr>
-        <w:t>4</w:t>
+        <w:t>5</w:t>
       </w:r>
       <w:r>
         <w:rPr>
@@ -1777,7 +1777,7 @@
         <w:rPr>
           <w:noProof/>
         </w:rPr>
-        <w:t>7</w:t>
+        <w:t>8</w:t>
       </w:r>
       <w:r>
         <w:rPr>
@@ -4732,6 +4732,7 @@
           <w:lang w:val="en-GB"/>
         </w:rPr>
       </w:pPr>
+      <w:bookmarkStart w:id="19" w:name="_GoBack"/>
       <w:r>
         <w:rPr>
           <w:rFonts w:ascii="Arial" w:hAnsi="Arial" w:cs="Arial"/>
@@ -4757,7 +4758,17 @@
           <w:szCs w:val="24"/>
           <w:lang w:val="en-GB"/>
         </w:rPr>
-        <w:t xml:space="preserve"> name is test1.txt and user expected to </w:t>
+        <w:t xml:space="preserve"> name is test1.txt and </w:t>
+      </w:r>
+      <w:bookmarkEnd w:id="19"/>
+      <w:r>
+        <w:rPr>
+          <w:rFonts w:ascii="Arial" w:hAnsi="Arial" w:cs="Arial"/>
+          <w:sz w:val="24"/>
+          <w:szCs w:val="24"/>
+          <w:lang w:val="en-GB"/>
+        </w:rPr>
+        <w:t xml:space="preserve">user expected to </w:t>
       </w:r>
       <w:r>
         <w:rPr>
@@ -4897,9 +4908,9 @@
           <w:lang w:val="en-GB"/>
         </w:rPr>
       </w:pPr>
-      <w:bookmarkStart w:id="19" w:name="_Toc496172281"/>
-      <w:bookmarkStart w:id="20" w:name="_Toc497749863"/>
-      <w:bookmarkStart w:id="21" w:name="_Toc497768124"/>
+      <w:bookmarkStart w:id="20" w:name="_Toc496172281"/>
+      <w:bookmarkStart w:id="21" w:name="_Toc497749863"/>
+      <w:bookmarkStart w:id="22" w:name="_Toc497768124"/>
       <w:r>
         <w:rPr>
           <w:lang w:val="en-GB"/>
@@ -4907,9 +4918,9 @@
         <w:lastRenderedPageBreak/>
         <w:t>Solution in the form of a pseudo-code</w:t>
       </w:r>
-      <w:bookmarkEnd w:id="19"/>
       <w:bookmarkEnd w:id="20"/>
       <w:bookmarkEnd w:id="21"/>
+      <w:bookmarkEnd w:id="22"/>
     </w:p>
     <w:p>
       <w:pPr>
@@ -7610,16 +7621,16 @@
           <w:lang w:val="en-GB"/>
         </w:rPr>
       </w:pPr>
-      <w:bookmarkStart w:id="22" w:name="_Toc497749864"/>
-      <w:bookmarkStart w:id="23" w:name="_Toc497768125"/>
+      <w:bookmarkStart w:id="23" w:name="_Toc497749864"/>
+      <w:bookmarkStart w:id="24" w:name="_Toc497768125"/>
       <w:r>
         <w:rPr>
           <w:lang w:val="en-GB"/>
         </w:rPr>
         <w:t>Proof of correctness of an algorithm</w:t>
       </w:r>
-      <w:bookmarkEnd w:id="22"/>
       <w:bookmarkEnd w:id="23"/>
+      <w:bookmarkEnd w:id="24"/>
     </w:p>
     <w:p>
       <w:pPr>
@@ -7737,10 +7748,10 @@
             <v:path o:extrusionok="f" gradientshapeok="t" o:connecttype="rect"/>
             <o:lock v:ext="edit" aspectratio="t"/>
           </v:shapetype>
-          <v:shape id="_x0000_i1025" type="#_x0000_t75" style="width:502.5pt;height:265.5pt;visibility:visible;mso-wrap-style:square" o:ole="">
+          <v:shape id="_x0000_i1025" type="#_x0000_t75" style="width:502.25pt;height:265.55pt;visibility:visible;mso-wrap-style:square" o:ole="">
             <v:imagedata r:id="rId10" o:title=""/>
           </v:shape>
-          <o:OLEObject Type="Embed" ProgID="StaticMetafile" ShapeID="_x0000_i1025" DrawAspect="Content" ObjectID="_1571565698" r:id="rId11"/>
+          <o:OLEObject Type="Embed" ProgID="StaticMetafile" ShapeID="_x0000_i1025" DrawAspect="Content" ObjectID="_1571567946" r:id="rId11"/>
         </w:object>
       </w:r>
     </w:p>
@@ -7780,8 +7791,6 @@
         </w:rPr>
         <w:t>From above description, one may conclude that our algorithm is correct because it generates every possible combination for the given input and then finds the longest path (the maximum number of experts used). Thus it minimizes the number of unused experts.</w:t>
       </w:r>
-      <w:bookmarkStart w:id="24" w:name="_GoBack"/>
-      <w:bookmarkEnd w:id="24"/>
     </w:p>
     <w:p>
       <w:pPr>
@@ -9479,7 +9488,7 @@
           <w:rPr>
             <w:noProof/>
           </w:rPr>
-          <w:t>10</w:t>
+          <w:t>5</w:t>
         </w:r>
         <w:r>
           <w:rPr>
@@ -11471,7 +11480,7 @@
 </file>
 
 <file path=customXml/itemProps1.xml><?xml version="1.0" encoding="utf-8"?>
-<ds:datastoreItem xmlns:ds="http://schemas.openxmlformats.org/officeDocument/2006/customXml" ds:itemID="{EA4C4E83-63F2-449D-AB06-EBE5843F9158}">
+<ds:datastoreItem xmlns:ds="http://schemas.openxmlformats.org/officeDocument/2006/customXml" ds:itemID="{E8A5313F-1C49-4B2E-93A7-975068E5E07A}">
   <ds:schemaRefs>
     <ds:schemaRef ds:uri="http://schemas.openxmlformats.org/officeDocument/2006/bibliography"/>
   </ds:schemaRefs>

</xml_diff>